<commit_message>
Specified the places to include the keywords (in all the existing templates).
</commit_message>
<xml_diff>
--- a/versao_em_portugues_docx/template_ppgeb.docx
+++ b/versao_em_portugues_docx/template_ppgeb.docx
@@ -6,6 +6,8 @@
       <w:pPr>
         <w:pStyle w:val="coverinstitution"/>
       </w:pPr>
+      <w:bookmarkStart w:id="0" w:name="_GoBack"/>
+      <w:bookmarkEnd w:id="0"/>
       <w:r>
         <w:rPr>
           <w:noProof/>
@@ -1029,8 +1031,6 @@
       <w:r>
         <w:fldChar w:fldCharType="end"/>
       </w:r>
-      <w:bookmarkStart w:id="0" w:name="_GoBack"/>
-      <w:bookmarkEnd w:id="0"/>
       <w:r>
         <w:t>p.</w:t>
       </w:r>
@@ -1223,6 +1223,26 @@
           <w:szCs w:val="24"/>
         </w:rPr>
         <w:t>O resumo pode ser dividido em parágrafos. A especificação de resumo em parágrafo único é comum a artigos de congressos e de periódicos, mas em dissertações e teses é permitida, dependendo do programa, a divisão em parágrafos.</w:t>
+      </w:r>
+    </w:p>
+    <w:p>
+      <w:pPr>
+        <w:pStyle w:val="keywords"/>
+      </w:pPr>
+      <w:r>
+        <w:t>Palavras-chave:</w:t>
+      </w:r>
+      <w:r>
+        <w:rPr>
+          <w:b w:val="0"/>
+        </w:rPr>
+        <w:t xml:space="preserve"> i</w:t>
+      </w:r>
+      <w:r>
+        <w:rPr>
+          <w:b w:val="0"/>
+        </w:rPr>
+        <w:t>nclua aqui as palavras-chave.</w:t>
       </w:r>
       <w:r>
         <w:br w:type="page"/>
@@ -1322,6 +1342,27 @@
           <w:lang w:val="en-US"/>
         </w:rPr>
         <w:t>Do not overuse the passive voice. You should use the first person when describing what you developed yourself.</w:t>
+      </w:r>
+    </w:p>
+    <w:p>
+      <w:pPr>
+        <w:pStyle w:val="keywords"/>
+        <w:rPr>
+          <w:lang w:val="en-US"/>
+        </w:rPr>
+      </w:pPr>
+      <w:r>
+        <w:rPr>
+          <w:lang w:val="en-US"/>
+        </w:rPr>
+        <w:t>Keywords:</w:t>
+      </w:r>
+      <w:r>
+        <w:rPr>
+          <w:b w:val="0"/>
+          <w:lang w:val="en-US"/>
+        </w:rPr>
+        <w:t xml:space="preserve"> include the keywords here.</w:t>
       </w:r>
       <w:r>
         <w:rPr>
@@ -8666,6 +8707,7 @@
   <w:style w:type="paragraph" w:customStyle="1" w:styleId="coverinstitution2">
     <w:name w:val="cover_institution_2"/>
     <w:basedOn w:val="Normal"/>
+    <w:link w:val="coverinstitution2Char"/>
     <w:qFormat/>
     <w:rsid w:val="00B40E37"/>
     <w:pPr>
@@ -8683,6 +8725,7 @@
   <w:style w:type="paragraph" w:customStyle="1" w:styleId="covertitle">
     <w:name w:val="cover_title"/>
     <w:basedOn w:val="coverinstitution2"/>
+    <w:link w:val="covertitleChar"/>
     <w:qFormat/>
     <w:rsid w:val="00B40E37"/>
     <w:pPr>
@@ -8696,6 +8739,7 @@
   <w:style w:type="paragraph" w:customStyle="1" w:styleId="coverauthor">
     <w:name w:val="cover_author"/>
     <w:basedOn w:val="covertitle"/>
+    <w:link w:val="coverauthorChar"/>
     <w:qFormat/>
     <w:rsid w:val="00B40E37"/>
     <w:pPr>
@@ -8705,6 +8749,7 @@
   <w:style w:type="paragraph" w:customStyle="1" w:styleId="coveradvisor">
     <w:name w:val="cover_advisor"/>
     <w:basedOn w:val="coverauthor"/>
+    <w:link w:val="coveradvisorChar"/>
     <w:qFormat/>
     <w:rsid w:val="00B40E37"/>
     <w:pPr>
@@ -8718,6 +8763,7 @@
   <w:style w:type="paragraph" w:customStyle="1" w:styleId="aftercoverinstitution">
     <w:name w:val="after_cover_institution"/>
     <w:basedOn w:val="coveradvisor"/>
+    <w:link w:val="aftercoverinstitutionChar"/>
     <w:qFormat/>
     <w:rsid w:val="00B40E37"/>
     <w:pPr>
@@ -8730,6 +8776,7 @@
   <w:style w:type="paragraph" w:customStyle="1" w:styleId="aftercoverpublicationinfo">
     <w:name w:val="after_cover_publication_info"/>
     <w:basedOn w:val="aftercoverinstitution"/>
+    <w:link w:val="aftercoverpublicationinfoChar"/>
     <w:qFormat/>
     <w:rsid w:val="00B40E37"/>
     <w:pPr>
@@ -8742,6 +8789,7 @@
   <w:style w:type="paragraph" w:customStyle="1" w:styleId="abstracttitle">
     <w:name w:val="abstract_title"/>
     <w:basedOn w:val="aftercoverpublicationinfo"/>
+    <w:link w:val="abstracttitleChar"/>
     <w:qFormat/>
     <w:rsid w:val="00B40E37"/>
     <w:pPr>
@@ -8755,6 +8803,7 @@
   <w:style w:type="paragraph" w:customStyle="1" w:styleId="abstractbody">
     <w:name w:val="abstract_body"/>
     <w:basedOn w:val="abstracttitle"/>
+    <w:link w:val="abstractbodyChar"/>
     <w:qFormat/>
     <w:rsid w:val="00B40E37"/>
   </w:style>
@@ -9783,6 +9832,162 @@
     <w:rPr>
       <w:rFonts w:cs="Mangal"/>
       <w:szCs w:val="21"/>
+    </w:rPr>
+  </w:style>
+  <w:style w:type="paragraph" w:customStyle="1" w:styleId="keywords">
+    <w:name w:val="keywords"/>
+    <w:basedOn w:val="abstractbody"/>
+    <w:link w:val="keywordsChar"/>
+    <w:qFormat/>
+    <w:rsid w:val="00920059"/>
+    <w:rPr>
+      <w:rFonts w:ascii="Times New Roman" w:hAnsi="Times New Roman"/>
+      <w:bCs w:val="0"/>
+      <w:smallCaps w:val="0"/>
+      <w:sz w:val="24"/>
+      <w:szCs w:val="24"/>
+    </w:rPr>
+  </w:style>
+  <w:style w:type="character" w:customStyle="1" w:styleId="coverinstitution2Char">
+    <w:name w:val="cover_institution_2 Char"/>
+    <w:basedOn w:val="DefaultParagraphFont"/>
+    <w:link w:val="coverinstitution2"/>
+    <w:rsid w:val="00115A51"/>
+    <w:rPr>
+      <w:rFonts w:ascii="Arial" w:eastAsia="AR PL SungtiL GB" w:hAnsi="Arial" w:cs="Lohit Devanagari"/>
+      <w:smallCaps/>
+      <w:kern w:val="2"/>
+      <w:sz w:val="28"/>
+      <w:szCs w:val="28"/>
+      <w:lang w:eastAsia="zh-CN" w:bidi="hi-IN"/>
+    </w:rPr>
+  </w:style>
+  <w:style w:type="character" w:customStyle="1" w:styleId="covertitleChar">
+    <w:name w:val="cover_title Char"/>
+    <w:basedOn w:val="coverinstitution2Char"/>
+    <w:link w:val="covertitle"/>
+    <w:rsid w:val="00115A51"/>
+    <w:rPr>
+      <w:rFonts w:ascii="Arial" w:eastAsia="AR PL SungtiL GB" w:hAnsi="Arial" w:cs="Lohit Devanagari"/>
+      <w:b/>
+      <w:bCs/>
+      <w:smallCaps/>
+      <w:kern w:val="2"/>
+      <w:sz w:val="28"/>
+      <w:szCs w:val="28"/>
+      <w:lang w:eastAsia="zh-CN" w:bidi="hi-IN"/>
+    </w:rPr>
+  </w:style>
+  <w:style w:type="character" w:customStyle="1" w:styleId="coverauthorChar">
+    <w:name w:val="cover_author Char"/>
+    <w:basedOn w:val="covertitleChar"/>
+    <w:link w:val="coverauthor"/>
+    <w:rsid w:val="00115A51"/>
+    <w:rPr>
+      <w:rFonts w:ascii="Arial" w:eastAsia="AR PL SungtiL GB" w:hAnsi="Arial" w:cs="Lohit Devanagari"/>
+      <w:b/>
+      <w:bCs/>
+      <w:smallCaps/>
+      <w:kern w:val="2"/>
+      <w:sz w:val="28"/>
+      <w:szCs w:val="28"/>
+      <w:lang w:eastAsia="zh-CN" w:bidi="hi-IN"/>
+    </w:rPr>
+  </w:style>
+  <w:style w:type="character" w:customStyle="1" w:styleId="coveradvisorChar">
+    <w:name w:val="cover_advisor Char"/>
+    <w:basedOn w:val="coverauthorChar"/>
+    <w:link w:val="coveradvisor"/>
+    <w:rsid w:val="00115A51"/>
+    <w:rPr>
+      <w:rFonts w:ascii="Arial" w:eastAsia="AR PL SungtiL GB" w:hAnsi="Arial" w:cs="Lohit Devanagari"/>
+      <w:b w:val="0"/>
+      <w:bCs w:val="0"/>
+      <w:smallCaps/>
+      <w:kern w:val="2"/>
+      <w:sz w:val="28"/>
+      <w:szCs w:val="28"/>
+      <w:lang w:eastAsia="zh-CN" w:bidi="hi-IN"/>
+    </w:rPr>
+  </w:style>
+  <w:style w:type="character" w:customStyle="1" w:styleId="aftercoverinstitutionChar">
+    <w:name w:val="after_cover_institution Char"/>
+    <w:basedOn w:val="coveradvisorChar"/>
+    <w:link w:val="aftercoverinstitution"/>
+    <w:rsid w:val="00115A51"/>
+    <w:rPr>
+      <w:rFonts w:ascii="Arial" w:eastAsia="Liberation Serif" w:hAnsi="Arial" w:cs="Liberation Serif"/>
+      <w:b w:val="0"/>
+      <w:bCs w:val="0"/>
+      <w:smallCaps/>
+      <w:kern w:val="2"/>
+      <w:sz w:val="28"/>
+      <w:szCs w:val="28"/>
+      <w:lang w:eastAsia="zh-CN" w:bidi="hi-IN"/>
+    </w:rPr>
+  </w:style>
+  <w:style w:type="character" w:customStyle="1" w:styleId="aftercoverpublicationinfoChar">
+    <w:name w:val="after_cover_publication_info Char"/>
+    <w:basedOn w:val="aftercoverinstitutionChar"/>
+    <w:link w:val="aftercoverpublicationinfo"/>
+    <w:rsid w:val="00115A51"/>
+    <w:rPr>
+      <w:rFonts w:ascii="Arial" w:eastAsia="Liberation Serif" w:hAnsi="Arial" w:cs="Liberation Serif"/>
+      <w:b w:val="0"/>
+      <w:bCs w:val="0"/>
+      <w:smallCaps/>
+      <w:kern w:val="2"/>
+      <w:sz w:val="28"/>
+      <w:szCs w:val="28"/>
+      <w:lang w:val="pt-BR" w:eastAsia="zh-CN" w:bidi="hi-IN"/>
+    </w:rPr>
+  </w:style>
+  <w:style w:type="character" w:customStyle="1" w:styleId="abstracttitleChar">
+    <w:name w:val="abstract_title Char"/>
+    <w:basedOn w:val="aftercoverpublicationinfoChar"/>
+    <w:link w:val="abstracttitle"/>
+    <w:rsid w:val="00115A51"/>
+    <w:rPr>
+      <w:rFonts w:ascii="Arial" w:eastAsia="Liberation Serif" w:hAnsi="Arial" w:cs="Liberation Serif"/>
+      <w:b/>
+      <w:bCs/>
+      <w:smallCaps/>
+      <w:kern w:val="2"/>
+      <w:sz w:val="28"/>
+      <w:szCs w:val="28"/>
+      <w:lang w:val="pt-BR" w:eastAsia="zh-CN" w:bidi="hi-IN"/>
+    </w:rPr>
+  </w:style>
+  <w:style w:type="character" w:customStyle="1" w:styleId="abstractbodyChar">
+    <w:name w:val="abstract_body Char"/>
+    <w:basedOn w:val="abstracttitleChar"/>
+    <w:link w:val="abstractbody"/>
+    <w:rsid w:val="00115A51"/>
+    <w:rPr>
+      <w:rFonts w:ascii="Arial" w:eastAsia="Liberation Serif" w:hAnsi="Arial" w:cs="Liberation Serif"/>
+      <w:b/>
+      <w:bCs/>
+      <w:smallCaps/>
+      <w:kern w:val="2"/>
+      <w:sz w:val="28"/>
+      <w:szCs w:val="28"/>
+      <w:lang w:val="pt-BR" w:eastAsia="zh-CN" w:bidi="hi-IN"/>
+    </w:rPr>
+  </w:style>
+  <w:style w:type="character" w:customStyle="1" w:styleId="keywordsChar">
+    <w:name w:val="keywords Char"/>
+    <w:basedOn w:val="abstractbodyChar"/>
+    <w:link w:val="keywords"/>
+    <w:rsid w:val="00920059"/>
+    <w:rPr>
+      <w:rFonts w:ascii="Times New Roman" w:eastAsia="Liberation Serif" w:hAnsi="Times New Roman" w:cs="Liberation Serif"/>
+      <w:b/>
+      <w:bCs w:val="0"/>
+      <w:smallCaps w:val="0"/>
+      <w:kern w:val="2"/>
+      <w:sz w:val="24"/>
+      <w:szCs w:val="24"/>
+      <w:lang w:val="pt-BR" w:eastAsia="zh-CN" w:bidi="hi-IN"/>
     </w:rPr>
   </w:style>
 </w:styles>
@@ -10208,6 +10413,7 @@
   <w:style w:type="paragraph" w:customStyle="1" w:styleId="coverinstitution2">
     <w:name w:val="cover_institution_2"/>
     <w:basedOn w:val="Normal"/>
+    <w:link w:val="coverinstitution2Char"/>
     <w:qFormat/>
     <w:rsid w:val="00B40E37"/>
     <w:pPr>
@@ -10225,6 +10431,7 @@
   <w:style w:type="paragraph" w:customStyle="1" w:styleId="covertitle">
     <w:name w:val="cover_title"/>
     <w:basedOn w:val="coverinstitution2"/>
+    <w:link w:val="covertitleChar"/>
     <w:qFormat/>
     <w:rsid w:val="00B40E37"/>
     <w:pPr>
@@ -10238,6 +10445,7 @@
   <w:style w:type="paragraph" w:customStyle="1" w:styleId="coverauthor">
     <w:name w:val="cover_author"/>
     <w:basedOn w:val="covertitle"/>
+    <w:link w:val="coverauthorChar"/>
     <w:qFormat/>
     <w:rsid w:val="00B40E37"/>
     <w:pPr>
@@ -10247,6 +10455,7 @@
   <w:style w:type="paragraph" w:customStyle="1" w:styleId="coveradvisor">
     <w:name w:val="cover_advisor"/>
     <w:basedOn w:val="coverauthor"/>
+    <w:link w:val="coveradvisorChar"/>
     <w:qFormat/>
     <w:rsid w:val="00B40E37"/>
     <w:pPr>
@@ -10260,6 +10469,7 @@
   <w:style w:type="paragraph" w:customStyle="1" w:styleId="aftercoverinstitution">
     <w:name w:val="after_cover_institution"/>
     <w:basedOn w:val="coveradvisor"/>
+    <w:link w:val="aftercoverinstitutionChar"/>
     <w:qFormat/>
     <w:rsid w:val="00B40E37"/>
     <w:pPr>
@@ -10272,6 +10482,7 @@
   <w:style w:type="paragraph" w:customStyle="1" w:styleId="aftercoverpublicationinfo">
     <w:name w:val="after_cover_publication_info"/>
     <w:basedOn w:val="aftercoverinstitution"/>
+    <w:link w:val="aftercoverpublicationinfoChar"/>
     <w:qFormat/>
     <w:rsid w:val="00B40E37"/>
     <w:pPr>
@@ -10284,6 +10495,7 @@
   <w:style w:type="paragraph" w:customStyle="1" w:styleId="abstracttitle">
     <w:name w:val="abstract_title"/>
     <w:basedOn w:val="aftercoverpublicationinfo"/>
+    <w:link w:val="abstracttitleChar"/>
     <w:qFormat/>
     <w:rsid w:val="00B40E37"/>
     <w:pPr>
@@ -10297,6 +10509,7 @@
   <w:style w:type="paragraph" w:customStyle="1" w:styleId="abstractbody">
     <w:name w:val="abstract_body"/>
     <w:basedOn w:val="abstracttitle"/>
+    <w:link w:val="abstractbodyChar"/>
     <w:qFormat/>
     <w:rsid w:val="00B40E37"/>
   </w:style>
@@ -11325,6 +11538,162 @@
     <w:rPr>
       <w:rFonts w:cs="Mangal"/>
       <w:szCs w:val="21"/>
+    </w:rPr>
+  </w:style>
+  <w:style w:type="paragraph" w:customStyle="1" w:styleId="keywords">
+    <w:name w:val="keywords"/>
+    <w:basedOn w:val="abstractbody"/>
+    <w:link w:val="keywordsChar"/>
+    <w:qFormat/>
+    <w:rsid w:val="00920059"/>
+    <w:rPr>
+      <w:rFonts w:ascii="Times New Roman" w:hAnsi="Times New Roman"/>
+      <w:bCs w:val="0"/>
+      <w:smallCaps w:val="0"/>
+      <w:sz w:val="24"/>
+      <w:szCs w:val="24"/>
+    </w:rPr>
+  </w:style>
+  <w:style w:type="character" w:customStyle="1" w:styleId="coverinstitution2Char">
+    <w:name w:val="cover_institution_2 Char"/>
+    <w:basedOn w:val="DefaultParagraphFont"/>
+    <w:link w:val="coverinstitution2"/>
+    <w:rsid w:val="00115A51"/>
+    <w:rPr>
+      <w:rFonts w:ascii="Arial" w:eastAsia="AR PL SungtiL GB" w:hAnsi="Arial" w:cs="Lohit Devanagari"/>
+      <w:smallCaps/>
+      <w:kern w:val="2"/>
+      <w:sz w:val="28"/>
+      <w:szCs w:val="28"/>
+      <w:lang w:eastAsia="zh-CN" w:bidi="hi-IN"/>
+    </w:rPr>
+  </w:style>
+  <w:style w:type="character" w:customStyle="1" w:styleId="covertitleChar">
+    <w:name w:val="cover_title Char"/>
+    <w:basedOn w:val="coverinstitution2Char"/>
+    <w:link w:val="covertitle"/>
+    <w:rsid w:val="00115A51"/>
+    <w:rPr>
+      <w:rFonts w:ascii="Arial" w:eastAsia="AR PL SungtiL GB" w:hAnsi="Arial" w:cs="Lohit Devanagari"/>
+      <w:b/>
+      <w:bCs/>
+      <w:smallCaps/>
+      <w:kern w:val="2"/>
+      <w:sz w:val="28"/>
+      <w:szCs w:val="28"/>
+      <w:lang w:eastAsia="zh-CN" w:bidi="hi-IN"/>
+    </w:rPr>
+  </w:style>
+  <w:style w:type="character" w:customStyle="1" w:styleId="coverauthorChar">
+    <w:name w:val="cover_author Char"/>
+    <w:basedOn w:val="covertitleChar"/>
+    <w:link w:val="coverauthor"/>
+    <w:rsid w:val="00115A51"/>
+    <w:rPr>
+      <w:rFonts w:ascii="Arial" w:eastAsia="AR PL SungtiL GB" w:hAnsi="Arial" w:cs="Lohit Devanagari"/>
+      <w:b/>
+      <w:bCs/>
+      <w:smallCaps/>
+      <w:kern w:val="2"/>
+      <w:sz w:val="28"/>
+      <w:szCs w:val="28"/>
+      <w:lang w:eastAsia="zh-CN" w:bidi="hi-IN"/>
+    </w:rPr>
+  </w:style>
+  <w:style w:type="character" w:customStyle="1" w:styleId="coveradvisorChar">
+    <w:name w:val="cover_advisor Char"/>
+    <w:basedOn w:val="coverauthorChar"/>
+    <w:link w:val="coveradvisor"/>
+    <w:rsid w:val="00115A51"/>
+    <w:rPr>
+      <w:rFonts w:ascii="Arial" w:eastAsia="AR PL SungtiL GB" w:hAnsi="Arial" w:cs="Lohit Devanagari"/>
+      <w:b w:val="0"/>
+      <w:bCs w:val="0"/>
+      <w:smallCaps/>
+      <w:kern w:val="2"/>
+      <w:sz w:val="28"/>
+      <w:szCs w:val="28"/>
+      <w:lang w:eastAsia="zh-CN" w:bidi="hi-IN"/>
+    </w:rPr>
+  </w:style>
+  <w:style w:type="character" w:customStyle="1" w:styleId="aftercoverinstitutionChar">
+    <w:name w:val="after_cover_institution Char"/>
+    <w:basedOn w:val="coveradvisorChar"/>
+    <w:link w:val="aftercoverinstitution"/>
+    <w:rsid w:val="00115A51"/>
+    <w:rPr>
+      <w:rFonts w:ascii="Arial" w:eastAsia="Liberation Serif" w:hAnsi="Arial" w:cs="Liberation Serif"/>
+      <w:b w:val="0"/>
+      <w:bCs w:val="0"/>
+      <w:smallCaps/>
+      <w:kern w:val="2"/>
+      <w:sz w:val="28"/>
+      <w:szCs w:val="28"/>
+      <w:lang w:eastAsia="zh-CN" w:bidi="hi-IN"/>
+    </w:rPr>
+  </w:style>
+  <w:style w:type="character" w:customStyle="1" w:styleId="aftercoverpublicationinfoChar">
+    <w:name w:val="after_cover_publication_info Char"/>
+    <w:basedOn w:val="aftercoverinstitutionChar"/>
+    <w:link w:val="aftercoverpublicationinfo"/>
+    <w:rsid w:val="00115A51"/>
+    <w:rPr>
+      <w:rFonts w:ascii="Arial" w:eastAsia="Liberation Serif" w:hAnsi="Arial" w:cs="Liberation Serif"/>
+      <w:b w:val="0"/>
+      <w:bCs w:val="0"/>
+      <w:smallCaps/>
+      <w:kern w:val="2"/>
+      <w:sz w:val="28"/>
+      <w:szCs w:val="28"/>
+      <w:lang w:val="pt-BR" w:eastAsia="zh-CN" w:bidi="hi-IN"/>
+    </w:rPr>
+  </w:style>
+  <w:style w:type="character" w:customStyle="1" w:styleId="abstracttitleChar">
+    <w:name w:val="abstract_title Char"/>
+    <w:basedOn w:val="aftercoverpublicationinfoChar"/>
+    <w:link w:val="abstracttitle"/>
+    <w:rsid w:val="00115A51"/>
+    <w:rPr>
+      <w:rFonts w:ascii="Arial" w:eastAsia="Liberation Serif" w:hAnsi="Arial" w:cs="Liberation Serif"/>
+      <w:b/>
+      <w:bCs/>
+      <w:smallCaps/>
+      <w:kern w:val="2"/>
+      <w:sz w:val="28"/>
+      <w:szCs w:val="28"/>
+      <w:lang w:val="pt-BR" w:eastAsia="zh-CN" w:bidi="hi-IN"/>
+    </w:rPr>
+  </w:style>
+  <w:style w:type="character" w:customStyle="1" w:styleId="abstractbodyChar">
+    <w:name w:val="abstract_body Char"/>
+    <w:basedOn w:val="abstracttitleChar"/>
+    <w:link w:val="abstractbody"/>
+    <w:rsid w:val="00115A51"/>
+    <w:rPr>
+      <w:rFonts w:ascii="Arial" w:eastAsia="Liberation Serif" w:hAnsi="Arial" w:cs="Liberation Serif"/>
+      <w:b/>
+      <w:bCs/>
+      <w:smallCaps/>
+      <w:kern w:val="2"/>
+      <w:sz w:val="28"/>
+      <w:szCs w:val="28"/>
+      <w:lang w:val="pt-BR" w:eastAsia="zh-CN" w:bidi="hi-IN"/>
+    </w:rPr>
+  </w:style>
+  <w:style w:type="character" w:customStyle="1" w:styleId="keywordsChar">
+    <w:name w:val="keywords Char"/>
+    <w:basedOn w:val="abstractbodyChar"/>
+    <w:link w:val="keywords"/>
+    <w:rsid w:val="00920059"/>
+    <w:rPr>
+      <w:rFonts w:ascii="Times New Roman" w:eastAsia="Liberation Serif" w:hAnsi="Times New Roman" w:cs="Liberation Serif"/>
+      <w:b/>
+      <w:bCs w:val="0"/>
+      <w:smallCaps w:val="0"/>
+      <w:kern w:val="2"/>
+      <w:sz w:val="24"/>
+      <w:szCs w:val="24"/>
+      <w:lang w:val="pt-BR" w:eastAsia="zh-CN" w:bidi="hi-IN"/>
     </w:rPr>
   </w:style>
 </w:styles>
@@ -11620,7 +11989,7 @@
 </file>
 
 <file path=customXml/itemProps1.xml><?xml version="1.0" encoding="utf-8"?>
-<ds:datastoreItem xmlns:ds="http://schemas.openxmlformats.org/officeDocument/2006/customXml" ds:itemID="{11E504BB-0AAE-48D2-9758-5A15330AFD19}">
+<ds:datastoreItem xmlns:ds="http://schemas.openxmlformats.org/officeDocument/2006/customXml" ds:itemID="{0542E7AB-D456-44AE-9AF6-5C4B007831DC}">
   <ds:schemaRefs>
     <ds:schemaRef ds:uri="http://schemas.openxmlformats.org/officeDocument/2006/bibliography"/>
   </ds:schemaRefs>

</xml_diff>